<commit_message>
things happening... more coming
</commit_message>
<xml_diff>
--- a/M226B_Vorlage_Systemtest mit UC_V1.1.docx
+++ b/M226B_Vorlage_Systemtest mit UC_V1.1.docx
@@ -7,16 +7,11 @@
         <w:pStyle w:val="berschrift1"/>
       </w:pPr>
       <w:r>
-        <w:t>Teilnehmer/</w:t>
-      </w:r>
-      <w:proofErr w:type="gramStart"/>
-      <w:r>
-        <w:t>in</w:t>
+        <w:t>Teilnehmer/in</w:t>
       </w:r>
       <w:r>
         <w:t xml:space="preserve"> des Teams</w:t>
       </w:r>
-      <w:proofErr w:type="gramEnd"/>
       <w:r>
         <w:t>:</w:t>
       </w:r>
@@ -160,7 +155,6 @@
                 <w:szCs w:val="18"/>
               </w:rPr>
             </w:pPr>
-            <w:proofErr w:type="gramStart"/>
             <w:r>
               <w:rPr>
                 <w:sz w:val="18"/>
@@ -175,7 +169,6 @@
               </w:rPr>
               <w:t>datum :</w:t>
             </w:r>
-            <w:proofErr w:type="gramEnd"/>
           </w:p>
           <w:p>
             <w:pPr>
@@ -189,7 +182,14 @@
                 <w:sz w:val="18"/>
                 <w:szCs w:val="18"/>
               </w:rPr>
-              <w:t>19.02.2023</w:t>
+              <w:t>02</w:t>
+            </w:r>
+            <w:r>
+              <w:rPr>
+                <w:sz w:val="18"/>
+                <w:szCs w:val="18"/>
+              </w:rPr>
+              <w:t>.02.2023</w:t>
             </w:r>
           </w:p>
         </w:tc>
@@ -298,35 +298,7 @@
         <w:rPr>
           <w:lang w:eastAsia="de-DE"/>
         </w:rPr>
-        <w:t xml:space="preserve">Die Simulation sollte erfolgreich durchgeführt werden können. Der Benutzer schaltet die Software </w:t>
-      </w:r>
-      <w:proofErr w:type="gramStart"/>
-      <w:r>
-        <w:rPr>
-          <w:lang w:eastAsia="de-DE"/>
-        </w:rPr>
-        <w:t>selber</w:t>
-      </w:r>
-      <w:proofErr w:type="gramEnd"/>
-      <w:r>
-        <w:rPr>
-          <w:lang w:eastAsia="de-DE"/>
-        </w:rPr>
-        <w:t xml:space="preserve"> aus, ausser die </w:t>
-      </w:r>
-      <w:proofErr w:type="spellStart"/>
-      <w:r>
-        <w:rPr>
-          <w:lang w:eastAsia="de-DE"/>
-        </w:rPr>
-        <w:t>Skyhooks</w:t>
-      </w:r>
-      <w:proofErr w:type="spellEnd"/>
-      <w:r>
-        <w:rPr>
-          <w:lang w:eastAsia="de-DE"/>
-        </w:rPr>
-        <w:t xml:space="preserve"> haben keine Schwungkraft mehr, dann schaltet das Programm selber aus.</w:t>
+        <w:t>Die Simulation sollte erfolgreich durchgeführt werden können. Der Benutzer schaltet die Software selber aus, ausser die Skyhooks haben keine Schwungkraft mehr, dann schaltet das Programm selber aus.</w:t>
       </w:r>
     </w:p>
     <w:p>
@@ -346,21 +318,12 @@
           <w:lang w:eastAsia="de-DE"/>
         </w:rPr>
       </w:pPr>
-      <w:proofErr w:type="gramStart"/>
       <w:r>
         <w:rPr>
           <w:color w:val="4F81BD" w:themeColor="accent1"/>
           <w:lang w:eastAsia="de-DE"/>
         </w:rPr>
-        <w:t>Testen</w:t>
-      </w:r>
-      <w:proofErr w:type="gramEnd"/>
-      <w:r>
-        <w:rPr>
-          <w:color w:val="4F81BD" w:themeColor="accent1"/>
-          <w:lang w:eastAsia="de-DE"/>
-        </w:rPr>
-        <w:t xml:space="preserve"> der zu testenden Eigenschaften der Software mit Tests.</w:t>
+        <w:t>Testen der zu testenden Eigenschaften der Software mit Tests.</w:t>
       </w:r>
     </w:p>
     <w:p>
@@ -743,8 +706,6 @@
                 <w:iCs/>
               </w:rPr>
             </w:pPr>
-            <w:proofErr w:type="spellStart"/>
-            <w:proofErr w:type="gramStart"/>
             <w:r>
               <w:rPr>
                 <w:i/>
@@ -752,8 +713,6 @@
               </w:rPr>
               <w:t>project.greenfoot</w:t>
             </w:r>
-            <w:proofErr w:type="spellEnd"/>
-            <w:proofErr w:type="gramEnd"/>
           </w:p>
         </w:tc>
       </w:tr>
@@ -958,7 +917,31 @@
               <w:rPr>
                 <w:color w:val="FF0000"/>
               </w:rPr>
-              <w:t>**.**.**</w:t>
+              <w:t>01</w:t>
+            </w:r>
+            <w:r>
+              <w:rPr>
+                <w:color w:val="FF0000"/>
+              </w:rPr>
+              <w:t>.</w:t>
+            </w:r>
+            <w:r>
+              <w:rPr>
+                <w:color w:val="FF0000"/>
+              </w:rPr>
+              <w:t>02</w:t>
+            </w:r>
+            <w:r>
+              <w:rPr>
+                <w:color w:val="FF0000"/>
+              </w:rPr>
+              <w:t>.</w:t>
+            </w:r>
+            <w:r>
+              <w:rPr>
+                <w:color w:val="FF0000"/>
+              </w:rPr>
+              <w:t>2023</w:t>
             </w:r>
           </w:p>
         </w:tc>
@@ -1028,7 +1011,7 @@
               <w:rPr>
                 <w:color w:val="FF0000"/>
               </w:rPr>
-              <w:t>**</w:t>
+              <w:t>Simon Schreiber</w:t>
             </w:r>
           </w:p>
         </w:tc>
@@ -1198,15 +1181,13 @@
                 <w:b/>
                 <w:bCs/>
                 <w:sz w:val="20"/>
-                <w:lang w:val="en-US"/>
-              </w:rPr>
-            </w:pPr>
-            <w:r>
-              <w:rPr>
-                <w:b/>
-                <w:bCs/>
-                <w:sz w:val="20"/>
-                <w:lang w:val="en-US"/>
+              </w:rPr>
+            </w:pPr>
+            <w:r>
+              <w:rPr>
+                <w:b/>
+                <w:bCs/>
+                <w:sz w:val="20"/>
               </w:rPr>
               <w:t xml:space="preserve">Test-Case </w:t>
             </w:r>
@@ -1215,17 +1196,14 @@
                 <w:b/>
                 <w:bCs/>
                 <w:sz w:val="20"/>
-                <w:lang w:val="en-US"/>
               </w:rPr>
               <w:t>“</w:t>
             </w:r>
-            <w:proofErr w:type="gramStart"/>
-            <w:r>
-              <w:rPr>
-                <w:b/>
-                <w:bCs/>
-                <w:sz w:val="20"/>
-                <w:lang w:val="en-US"/>
+            <w:r>
+              <w:rPr>
+                <w:b/>
+                <w:bCs/>
+                <w:sz w:val="20"/>
               </w:rPr>
               <w:t>A</w:t>
             </w:r>
@@ -1234,17 +1212,14 @@
                 <w:b/>
                 <w:bCs/>
                 <w:sz w:val="20"/>
-                <w:lang w:val="en-US"/>
               </w:rPr>
               <w:t>“</w:t>
             </w:r>
-            <w:proofErr w:type="gramEnd"/>
-            <w:r>
-              <w:rPr>
-                <w:b/>
-                <w:bCs/>
-                <w:sz w:val="20"/>
-                <w:lang w:val="en-US"/>
+            <w:r>
+              <w:rPr>
+                <w:b/>
+                <w:bCs/>
+                <w:sz w:val="20"/>
               </w:rPr>
               <w:t>:</w:t>
             </w:r>
@@ -1253,34 +1228,20 @@
                 <w:b/>
                 <w:bCs/>
                 <w:sz w:val="20"/>
-                <w:lang w:val="en-US"/>
               </w:rPr>
               <w:t xml:space="preserve"> </w:t>
             </w:r>
-            <w:proofErr w:type="spellStart"/>
-            <w:r>
-              <w:rPr>
-                <w:bCs/>
-                <w:sz w:val="20"/>
-                <w:lang w:val="en-US"/>
-              </w:rPr>
-              <w:t>Programm</w:t>
-            </w:r>
-            <w:proofErr w:type="spellEnd"/>
-            <w:r>
-              <w:rPr>
-                <w:bCs/>
-                <w:sz w:val="20"/>
-                <w:lang w:val="en-US"/>
-              </w:rPr>
-              <w:t xml:space="preserve"> </w:t>
-            </w:r>
-            <w:proofErr w:type="spellStart"/>
-            <w:r>
-              <w:rPr>
-                <w:bCs/>
-                <w:sz w:val="20"/>
-                <w:lang w:val="en-US"/>
+            <w:r>
+              <w:rPr>
+                <w:bCs/>
+                <w:sz w:val="20"/>
+              </w:rPr>
+              <w:t xml:space="preserve">Programm </w:t>
+            </w:r>
+            <w:r>
+              <w:rPr>
+                <w:bCs/>
+                <w:sz w:val="20"/>
               </w:rPr>
               <w:t>s</w:t>
             </w:r>
@@ -1288,16 +1249,13 @@
               <w:rPr>
                 <w:bCs/>
                 <w:sz w:val="20"/>
-                <w:lang w:val="en-US"/>
               </w:rPr>
               <w:t>tarten</w:t>
             </w:r>
-            <w:proofErr w:type="spellEnd"/>
-            <w:r>
-              <w:rPr>
-                <w:bCs/>
-                <w:sz w:val="20"/>
-                <w:lang w:val="en-US"/>
+            <w:r>
+              <w:rPr>
+                <w:bCs/>
+                <w:sz w:val="20"/>
               </w:rPr>
               <w:t xml:space="preserve"> </w:t>
             </w:r>
@@ -1391,7 +1349,6 @@
                 <w:sz w:val="20"/>
               </w:rPr>
             </w:pPr>
-            <w:proofErr w:type="spellStart"/>
             <w:r>
               <w:rPr>
                 <w:b/>
@@ -1400,7 +1357,6 @@
               </w:rPr>
               <w:t>Precondition</w:t>
             </w:r>
-            <w:proofErr w:type="spellEnd"/>
             <w:r>
               <w:rPr>
                 <w:b/>
@@ -1657,23 +1613,13 @@
                 <w:sz w:val="20"/>
               </w:rPr>
             </w:pPr>
-            <w:proofErr w:type="spellStart"/>
-            <w:r>
-              <w:rPr>
-                <w:b/>
-                <w:bCs/>
-                <w:sz w:val="20"/>
-              </w:rPr>
-              <w:t>Erw</w:t>
-            </w:r>
-            <w:proofErr w:type="spellEnd"/>
-            <w:r>
-              <w:rPr>
-                <w:b/>
-                <w:bCs/>
-                <w:sz w:val="20"/>
-              </w:rPr>
-              <w:t xml:space="preserve">. </w:t>
+            <w:r>
+              <w:rPr>
+                <w:b/>
+                <w:bCs/>
+                <w:sz w:val="20"/>
+              </w:rPr>
+              <w:t xml:space="preserve">Erw. </w:t>
             </w:r>
             <w:r>
               <w:rPr>
@@ -1855,23 +1801,7 @@
                 <w:bCs/>
                 <w:sz w:val="20"/>
               </w:rPr>
-              <w:t>Objekte im Programm erhalten Anfangswerte (</w:t>
-            </w:r>
-            <w:proofErr w:type="spellStart"/>
-            <w:r>
-              <w:rPr>
-                <w:bCs/>
-                <w:sz w:val="20"/>
-              </w:rPr>
-              <w:t>Skyhooks</w:t>
-            </w:r>
-            <w:proofErr w:type="spellEnd"/>
-            <w:r>
-              <w:rPr>
-                <w:bCs/>
-                <w:sz w:val="20"/>
-              </w:rPr>
-              <w:t xml:space="preserve"> Rotationskraft)</w:t>
+              <w:t>Objekte im Programm erhalten Anfangswerte (Skyhooks Rotationskraft)</w:t>
             </w:r>
           </w:p>
         </w:tc>
@@ -1888,6 +1818,13 @@
                 <w:sz w:val="20"/>
               </w:rPr>
             </w:pPr>
+            <w:r>
+              <w:rPr>
+                <w:bCs/>
+                <w:sz w:val="20"/>
+              </w:rPr>
+              <w:t>Programm startet.</w:t>
+            </w:r>
           </w:p>
         </w:tc>
         <w:tc>
@@ -1900,9 +1837,18 @@
               <w:spacing w:before="40" w:after="40"/>
               <w:rPr>
                 <w:bCs/>
-                <w:sz w:val="20"/>
-              </w:rPr>
-            </w:pPr>
+                <w:sz w:val="40"/>
+                <w:szCs w:val="40"/>
+              </w:rPr>
+            </w:pPr>
+            <w:r>
+              <w:rPr>
+                <w:bCs/>
+                <w:sz w:val="40"/>
+                <w:szCs w:val="40"/>
+              </w:rPr>
+              <w:t>X</w:t>
+            </w:r>
           </w:p>
         </w:tc>
       </w:tr>
@@ -1922,23 +1868,13 @@
                 <w:sz w:val="20"/>
               </w:rPr>
             </w:pPr>
-            <w:proofErr w:type="spellStart"/>
-            <w:r>
-              <w:rPr>
-                <w:b/>
-                <w:bCs/>
-                <w:sz w:val="20"/>
-              </w:rPr>
-              <w:t>Postcondition</w:t>
-            </w:r>
-            <w:proofErr w:type="spellEnd"/>
-            <w:r>
-              <w:rPr>
-                <w:b/>
-                <w:bCs/>
-                <w:sz w:val="20"/>
-              </w:rPr>
-              <w:t>:</w:t>
+            <w:r>
+              <w:rPr>
+                <w:b/>
+                <w:bCs/>
+                <w:sz w:val="20"/>
+              </w:rPr>
+              <w:t>Postcondition:</w:t>
             </w:r>
             <w:r>
               <w:rPr>
@@ -1977,23 +1913,13 @@
                 <w:sz w:val="20"/>
               </w:rPr>
             </w:pPr>
-            <w:proofErr w:type="spellStart"/>
-            <w:r>
-              <w:rPr>
-                <w:b/>
-                <w:bCs/>
-                <w:sz w:val="20"/>
-              </w:rPr>
-              <w:t>Postcondition</w:t>
-            </w:r>
-            <w:proofErr w:type="spellEnd"/>
-            <w:r>
-              <w:rPr>
-                <w:b/>
-                <w:bCs/>
-                <w:sz w:val="20"/>
-              </w:rPr>
-              <w:t>:</w:t>
+            <w:r>
+              <w:rPr>
+                <w:b/>
+                <w:bCs/>
+                <w:sz w:val="20"/>
+              </w:rPr>
+              <w:t>Postcondition:</w:t>
             </w:r>
             <w:r>
               <w:rPr>
@@ -2007,39 +1933,7 @@
                 <w:bCs/>
                 <w:sz w:val="20"/>
               </w:rPr>
-              <w:t xml:space="preserve">Objekte und deren Anfangswerte wie </w:t>
-            </w:r>
-            <w:proofErr w:type="spellStart"/>
-            <w:r>
-              <w:rPr>
-                <w:bCs/>
-                <w:sz w:val="20"/>
-              </w:rPr>
-              <w:t>zB</w:t>
-            </w:r>
-            <w:proofErr w:type="spellEnd"/>
-            <w:r>
-              <w:rPr>
-                <w:bCs/>
-                <w:sz w:val="20"/>
-              </w:rPr>
-              <w:t xml:space="preserve">. </w:t>
-            </w:r>
-            <w:proofErr w:type="spellStart"/>
-            <w:r>
-              <w:rPr>
-                <w:bCs/>
-                <w:sz w:val="20"/>
-              </w:rPr>
-              <w:t>Skyhooks</w:t>
-            </w:r>
-            <w:proofErr w:type="spellEnd"/>
-            <w:r>
-              <w:rPr>
-                <w:bCs/>
-                <w:sz w:val="20"/>
-              </w:rPr>
-              <w:t xml:space="preserve"> Rotationskraft wurden gesetzt</w:t>
+              <w:t>Objekte und deren Anfangswerte wie zB. Skyhooks Rotationskraft wurden gesetzt</w:t>
             </w:r>
           </w:p>
         </w:tc>
@@ -2213,15 +2107,13 @@
                 <w:b/>
                 <w:bCs/>
                 <w:sz w:val="20"/>
-                <w:lang w:val="en-US"/>
-              </w:rPr>
-            </w:pPr>
-            <w:r>
-              <w:rPr>
-                <w:b/>
-                <w:bCs/>
-                <w:sz w:val="20"/>
-                <w:lang w:val="en-US"/>
+              </w:rPr>
+            </w:pPr>
+            <w:r>
+              <w:rPr>
+                <w:b/>
+                <w:bCs/>
+                <w:sz w:val="20"/>
               </w:rPr>
               <w:t>Test-Case “</w:t>
             </w:r>
@@ -2230,7 +2122,6 @@
                 <w:b/>
                 <w:bCs/>
                 <w:sz w:val="20"/>
-                <w:lang w:val="en-US"/>
               </w:rPr>
               <w:t>B</w:t>
             </w:r>
@@ -2239,7 +2130,6 @@
                 <w:b/>
                 <w:bCs/>
                 <w:sz w:val="20"/>
-                <w:lang w:val="en-US"/>
               </w:rPr>
               <w:t xml:space="preserve"> “:</w:t>
             </w:r>
@@ -2247,38 +2137,16 @@
               <w:rPr>
                 <w:bCs/>
                 <w:sz w:val="20"/>
-                <w:lang w:val="en-US"/>
               </w:rPr>
               <w:t xml:space="preserve"> </w:t>
             </w:r>
-            <w:proofErr w:type="spellStart"/>
-            <w:r>
-              <w:rPr>
-                <w:bCs/>
-                <w:sz w:val="20"/>
-                <w:lang w:val="en-US"/>
-              </w:rPr>
-              <w:t>Rakete</w:t>
-            </w:r>
-            <w:proofErr w:type="spellEnd"/>
-            <w:r>
-              <w:rPr>
-                <w:bCs/>
-                <w:sz w:val="20"/>
-                <w:lang w:val="en-US"/>
-              </w:rPr>
-              <w:t xml:space="preserve"> </w:t>
-            </w:r>
-            <w:proofErr w:type="spellStart"/>
-            <w:r>
-              <w:rPr>
-                <w:bCs/>
-                <w:sz w:val="20"/>
-                <w:lang w:val="en-US"/>
-              </w:rPr>
-              <w:t>hinzufügen</w:t>
-            </w:r>
-            <w:proofErr w:type="spellEnd"/>
+            <w:r>
+              <w:rPr>
+                <w:bCs/>
+                <w:sz w:val="20"/>
+              </w:rPr>
+              <w:t>Rakete hinzufügen</w:t>
+            </w:r>
           </w:p>
         </w:tc>
       </w:tr>
@@ -2358,38 +2226,14 @@
                 <w:sz w:val="20"/>
               </w:rPr>
               <w:br/>
-            </w:r>
-            <w:proofErr w:type="spellStart"/>
-            <w:r>
-              <w:rPr>
-                <w:b/>
-                <w:bCs/>
-                <w:sz w:val="20"/>
-              </w:rPr>
-              <w:t>Precondition</w:t>
-            </w:r>
-            <w:proofErr w:type="spellEnd"/>
-            <w:r>
-              <w:rPr>
-                <w:b/>
-                <w:bCs/>
-                <w:sz w:val="20"/>
-              </w:rPr>
-              <w:t xml:space="preserve">: </w:t>
-            </w:r>
-            <w:r>
-              <w:rPr>
-                <w:bCs/>
-                <w:sz w:val="20"/>
-              </w:rPr>
-              <w:t>Die Skyhook Simulation läuft in Greenfoot</w:t>
-            </w:r>
-            <w:r>
-              <w:rPr>
-                <w:bCs/>
-                <w:sz w:val="20"/>
-              </w:rPr>
-              <w:t>.</w:t>
+              <w:t xml:space="preserve">Precondition: </w:t>
+            </w:r>
+            <w:r>
+              <w:rPr>
+                <w:bCs/>
+                <w:sz w:val="20"/>
+              </w:rPr>
+              <w:t>Die Skyhook Simulation läuft in Greenfoot.</w:t>
             </w:r>
           </w:p>
           <w:p>
@@ -2591,23 +2435,13 @@
                 <w:sz w:val="20"/>
               </w:rPr>
             </w:pPr>
-            <w:proofErr w:type="spellStart"/>
-            <w:r>
-              <w:rPr>
-                <w:b/>
-                <w:bCs/>
-                <w:sz w:val="20"/>
-              </w:rPr>
-              <w:t>Erw</w:t>
-            </w:r>
-            <w:proofErr w:type="spellEnd"/>
-            <w:r>
-              <w:rPr>
-                <w:b/>
-                <w:bCs/>
-                <w:sz w:val="20"/>
-              </w:rPr>
-              <w:t>. Resultat System/Benutzer</w:t>
+            <w:r>
+              <w:rPr>
+                <w:b/>
+                <w:bCs/>
+                <w:sz w:val="20"/>
+              </w:rPr>
+              <w:t>Erw. Resultat System/Benutzer</w:t>
             </w:r>
           </w:p>
         </w:tc>
@@ -2828,6 +2662,27 @@
                 <w:sz w:val="20"/>
               </w:rPr>
             </w:pPr>
+            <w:r>
+              <w:rPr>
+                <w:bCs/>
+                <w:sz w:val="20"/>
+              </w:rPr>
+              <w:t>Rakete startet beim Planet Erde und fliegt davon</w:t>
+            </w:r>
+            <w:r>
+              <w:rPr>
+                <w:bCs/>
+                <w:sz w:val="20"/>
+              </w:rPr>
+              <w:t xml:space="preserve">. </w:t>
+            </w:r>
+            <w:r>
+              <w:rPr>
+                <w:bCs/>
+                <w:sz w:val="20"/>
+              </w:rPr>
+              <w:t>(manchmal geht Rakete zur Erde zurück und nichts weiteres passiert)</w:t>
+            </w:r>
           </w:p>
         </w:tc>
         <w:tc>
@@ -2840,9 +2695,18 @@
               <w:spacing w:before="40" w:after="40"/>
               <w:rPr>
                 <w:bCs/>
-                <w:sz w:val="20"/>
-              </w:rPr>
-            </w:pPr>
+                <w:sz w:val="40"/>
+                <w:szCs w:val="40"/>
+              </w:rPr>
+            </w:pPr>
+            <w:r>
+              <w:rPr>
+                <w:bCs/>
+                <w:sz w:val="40"/>
+                <w:szCs w:val="40"/>
+              </w:rPr>
+              <w:t>X</w:t>
+            </w:r>
           </w:p>
         </w:tc>
       </w:tr>
@@ -2861,37 +2725,20 @@
                 <w:sz w:val="20"/>
               </w:rPr>
             </w:pPr>
-            <w:proofErr w:type="spellStart"/>
-            <w:r>
-              <w:rPr>
-                <w:b/>
-                <w:bCs/>
-                <w:sz w:val="20"/>
-              </w:rPr>
-              <w:t>Postcondition</w:t>
-            </w:r>
-            <w:proofErr w:type="spellEnd"/>
-            <w:r>
-              <w:rPr>
-                <w:b/>
-                <w:bCs/>
-                <w:sz w:val="20"/>
-              </w:rPr>
-              <w:t>:</w:t>
-            </w:r>
-            <w:r>
-              <w:rPr>
-                <w:bCs/>
-                <w:sz w:val="20"/>
-              </w:rPr>
-              <w:t xml:space="preserve"> </w:t>
-            </w:r>
-            <w:r>
-              <w:rPr>
-                <w:bCs/>
-                <w:sz w:val="20"/>
-              </w:rPr>
-              <w:t xml:space="preserve">Rakete </w:t>
+            <w:r>
+              <w:rPr>
+                <w:b/>
+                <w:bCs/>
+                <w:sz w:val="20"/>
+              </w:rPr>
+              <w:t>Postcondition:</w:t>
+            </w:r>
+            <w:r>
+              <w:rPr>
+                <w:bCs/>
+                <w:sz w:val="20"/>
+              </w:rPr>
+              <w:t xml:space="preserve"> Rakete </w:t>
             </w:r>
             <w:r>
               <w:rPr>
@@ -2946,23 +2793,13 @@
                 <w:sz w:val="20"/>
               </w:rPr>
             </w:pPr>
-            <w:proofErr w:type="spellStart"/>
-            <w:r>
-              <w:rPr>
-                <w:b/>
-                <w:bCs/>
-                <w:sz w:val="20"/>
-              </w:rPr>
-              <w:t>Postcondition</w:t>
-            </w:r>
-            <w:proofErr w:type="spellEnd"/>
-            <w:r>
-              <w:rPr>
-                <w:b/>
-                <w:bCs/>
-                <w:sz w:val="20"/>
-              </w:rPr>
-              <w:t>:</w:t>
+            <w:r>
+              <w:rPr>
+                <w:b/>
+                <w:bCs/>
+                <w:sz w:val="20"/>
+              </w:rPr>
+              <w:t>Postcondition:</w:t>
             </w:r>
             <w:r>
               <w:rPr>
@@ -3093,25 +2930,21 @@
               <w:rPr>
                 <w:bCs/>
                 <w:sz w:val="20"/>
-                <w:lang w:val="en-US"/>
-              </w:rPr>
-            </w:pPr>
-            <w:r>
-              <w:rPr>
-                <w:b/>
-                <w:bCs/>
-                <w:sz w:val="20"/>
-                <w:lang w:val="en-US"/>
+              </w:rPr>
+            </w:pPr>
+            <w:r>
+              <w:rPr>
+                <w:b/>
+                <w:bCs/>
+                <w:sz w:val="20"/>
               </w:rPr>
               <w:t>UC „</w:t>
             </w:r>
-            <w:proofErr w:type="gramStart"/>
-            <w:r>
-              <w:rPr>
-                <w:b/>
-                <w:bCs/>
-                <w:sz w:val="20"/>
-                <w:lang w:val="en-US"/>
+            <w:r>
+              <w:rPr>
+                <w:b/>
+                <w:bCs/>
+                <w:sz w:val="20"/>
               </w:rPr>
               <w:t>C</w:t>
             </w:r>
@@ -3120,45 +2953,22 @@
                 <w:b/>
                 <w:bCs/>
                 <w:sz w:val="20"/>
-                <w:lang w:val="en-US"/>
-              </w:rPr>
-              <w:t>“</w:t>
-            </w:r>
-            <w:proofErr w:type="gramEnd"/>
-            <w:r>
-              <w:rPr>
-                <w:b/>
-                <w:bCs/>
-                <w:sz w:val="20"/>
-                <w:lang w:val="en-US"/>
-              </w:rPr>
-              <w:t>:</w:t>
-            </w:r>
-            <w:r>
-              <w:rPr>
-                <w:bCs/>
-                <w:sz w:val="20"/>
-                <w:lang w:val="en-US"/>
+              </w:rPr>
+              <w:t>“:</w:t>
+            </w:r>
+            <w:r>
+              <w:rPr>
+                <w:bCs/>
+                <w:sz w:val="20"/>
               </w:rPr>
               <w:t xml:space="preserve"> </w:t>
             </w:r>
-            <w:proofErr w:type="spellStart"/>
-            <w:r>
-              <w:rPr>
-                <w:bCs/>
-                <w:sz w:val="20"/>
-                <w:lang w:val="en-US"/>
-              </w:rPr>
-              <w:t>Automatisierte</w:t>
-            </w:r>
-            <w:proofErr w:type="spellEnd"/>
-            <w:r>
-              <w:rPr>
-                <w:bCs/>
-                <w:sz w:val="20"/>
-                <w:lang w:val="en-US"/>
-              </w:rPr>
-              <w:t xml:space="preserve"> Use-Cases</w:t>
+            <w:r>
+              <w:rPr>
+                <w:bCs/>
+                <w:sz w:val="20"/>
+              </w:rPr>
+              <w:t>Automatisierte Use-Cases</w:t>
             </w:r>
           </w:p>
         </w:tc>
@@ -3174,25 +2984,21 @@
                 <w:b/>
                 <w:bCs/>
                 <w:sz w:val="20"/>
-                <w:lang w:val="en-US"/>
-              </w:rPr>
-            </w:pPr>
-            <w:r>
-              <w:rPr>
-                <w:b/>
-                <w:bCs/>
-                <w:sz w:val="20"/>
-                <w:lang w:val="en-US"/>
+              </w:rPr>
+            </w:pPr>
+            <w:r>
+              <w:rPr>
+                <w:b/>
+                <w:bCs/>
+                <w:sz w:val="20"/>
               </w:rPr>
               <w:t>Test-Case “</w:t>
             </w:r>
-            <w:proofErr w:type="gramStart"/>
-            <w:r>
-              <w:rPr>
-                <w:b/>
-                <w:bCs/>
-                <w:sz w:val="20"/>
-                <w:lang w:val="en-US"/>
+            <w:r>
+              <w:rPr>
+                <w:b/>
+                <w:bCs/>
+                <w:sz w:val="20"/>
               </w:rPr>
               <w:t>C</w:t>
             </w:r>
@@ -3201,45 +3007,22 @@
                 <w:b/>
                 <w:bCs/>
                 <w:sz w:val="20"/>
-                <w:lang w:val="en-US"/>
-              </w:rPr>
-              <w:t>“</w:t>
-            </w:r>
-            <w:proofErr w:type="gramEnd"/>
-            <w:r>
-              <w:rPr>
-                <w:b/>
-                <w:bCs/>
-                <w:sz w:val="20"/>
-                <w:lang w:val="en-US"/>
-              </w:rPr>
-              <w:t>:</w:t>
-            </w:r>
-            <w:r>
-              <w:rPr>
-                <w:bCs/>
-                <w:sz w:val="20"/>
-                <w:lang w:val="en-US"/>
+              </w:rPr>
+              <w:t>“:</w:t>
+            </w:r>
+            <w:r>
+              <w:rPr>
+                <w:bCs/>
+                <w:sz w:val="20"/>
               </w:rPr>
               <w:t xml:space="preserve"> </w:t>
             </w:r>
-            <w:proofErr w:type="spellStart"/>
-            <w:r>
-              <w:rPr>
-                <w:bCs/>
-                <w:sz w:val="20"/>
-                <w:lang w:val="en-US"/>
-              </w:rPr>
-              <w:t>Automatisierte</w:t>
-            </w:r>
-            <w:proofErr w:type="spellEnd"/>
-            <w:r>
-              <w:rPr>
-                <w:bCs/>
-                <w:sz w:val="20"/>
-                <w:lang w:val="en-US"/>
-              </w:rPr>
-              <w:t xml:space="preserve"> Use-Cases</w:t>
+            <w:r>
+              <w:rPr>
+                <w:bCs/>
+                <w:sz w:val="20"/>
+              </w:rPr>
+              <w:t>Automatisierte Use-Cases</w:t>
             </w:r>
           </w:p>
         </w:tc>
@@ -3296,24 +3079,7 @@
                 <w:sz w:val="20"/>
               </w:rPr>
               <w:br/>
-            </w:r>
-            <w:proofErr w:type="spellStart"/>
-            <w:r>
-              <w:rPr>
-                <w:b/>
-                <w:bCs/>
-                <w:sz w:val="20"/>
-              </w:rPr>
-              <w:t>Precondition</w:t>
-            </w:r>
-            <w:proofErr w:type="spellEnd"/>
-            <w:r>
-              <w:rPr>
-                <w:b/>
-                <w:bCs/>
-                <w:sz w:val="20"/>
-              </w:rPr>
-              <w:t xml:space="preserve">: </w:t>
+              <w:t xml:space="preserve">Precondition: </w:t>
             </w:r>
             <w:r>
               <w:rPr>
@@ -3522,23 +3288,13 @@
                 <w:sz w:val="20"/>
               </w:rPr>
             </w:pPr>
-            <w:proofErr w:type="spellStart"/>
-            <w:r>
-              <w:rPr>
-                <w:b/>
-                <w:bCs/>
-                <w:sz w:val="20"/>
-              </w:rPr>
-              <w:t>Erw</w:t>
-            </w:r>
-            <w:proofErr w:type="spellEnd"/>
-            <w:r>
-              <w:rPr>
-                <w:b/>
-                <w:bCs/>
-                <w:sz w:val="20"/>
-              </w:rPr>
-              <w:t>. Resultat System/Benutzer</w:t>
+            <w:r>
+              <w:rPr>
+                <w:b/>
+                <w:bCs/>
+                <w:sz w:val="20"/>
+              </w:rPr>
+              <w:t>Erw. Resultat System/Benutzer</w:t>
             </w:r>
           </w:p>
         </w:tc>
@@ -3713,6 +3469,13 @@
                 <w:sz w:val="20"/>
               </w:rPr>
             </w:pPr>
+            <w:r>
+              <w:rPr>
+                <w:bCs/>
+                <w:sz w:val="20"/>
+              </w:rPr>
+              <w:t>Rakete Startet bei der Erde</w:t>
+            </w:r>
           </w:p>
         </w:tc>
         <w:tc>
@@ -3725,9 +3488,18 @@
               <w:spacing w:before="40" w:after="40"/>
               <w:rPr>
                 <w:bCs/>
-                <w:sz w:val="20"/>
-              </w:rPr>
-            </w:pPr>
+                <w:sz w:val="40"/>
+                <w:szCs w:val="40"/>
+              </w:rPr>
+            </w:pPr>
+            <w:r>
+              <w:rPr>
+                <w:bCs/>
+                <w:sz w:val="40"/>
+                <w:szCs w:val="40"/>
+              </w:rPr>
+              <w:t>X</w:t>
+            </w:r>
           </w:p>
         </w:tc>
       </w:tr>
@@ -3850,6 +3622,13 @@
                 <w:sz w:val="20"/>
               </w:rPr>
             </w:pPr>
+            <w:r>
+              <w:rPr>
+                <w:bCs/>
+                <w:sz w:val="20"/>
+              </w:rPr>
+              <w:t>Der Skyhook nimmt die Rakete auf. (manchmal geht Rakete zur Erde zurück und nichts weiteres passiert)</w:t>
+            </w:r>
           </w:p>
         </w:tc>
         <w:tc>
@@ -3862,9 +3641,18 @@
               <w:spacing w:before="40" w:after="40"/>
               <w:rPr>
                 <w:bCs/>
-                <w:sz w:val="20"/>
-              </w:rPr>
-            </w:pPr>
+                <w:sz w:val="40"/>
+                <w:szCs w:val="40"/>
+              </w:rPr>
+            </w:pPr>
+            <w:r>
+              <w:rPr>
+                <w:bCs/>
+                <w:sz w:val="40"/>
+                <w:szCs w:val="40"/>
+              </w:rPr>
+              <w:t>X</w:t>
+            </w:r>
           </w:p>
         </w:tc>
       </w:tr>
@@ -3963,68 +3751,19 @@
               <w:rPr>
                 <w:bCs/>
                 <w:sz w:val="20"/>
-                <w:lang w:val="en-US"/>
-              </w:rPr>
-            </w:pPr>
-            <w:r>
-              <w:rPr>
-                <w:bCs/>
-                <w:sz w:val="20"/>
-                <w:lang w:val="en-US"/>
-              </w:rPr>
-              <w:t xml:space="preserve">Skyhook Earth </w:t>
-            </w:r>
-            <w:proofErr w:type="spellStart"/>
-            <w:r>
-              <w:rPr>
-                <w:bCs/>
-                <w:sz w:val="20"/>
-                <w:lang w:val="en-US"/>
-              </w:rPr>
-              <w:t>lässt</w:t>
-            </w:r>
-            <w:proofErr w:type="spellEnd"/>
-            <w:r>
-              <w:rPr>
-                <w:bCs/>
-                <w:sz w:val="20"/>
-                <w:lang w:val="en-US"/>
-              </w:rPr>
-              <w:t xml:space="preserve"> </w:t>
-            </w:r>
-            <w:proofErr w:type="spellStart"/>
-            <w:r>
-              <w:rPr>
-                <w:bCs/>
-                <w:sz w:val="20"/>
-                <w:lang w:val="en-US"/>
-              </w:rPr>
-              <w:t>Rakete</w:t>
-            </w:r>
-            <w:proofErr w:type="spellEnd"/>
-            <w:r>
-              <w:rPr>
-                <w:bCs/>
-                <w:sz w:val="20"/>
-                <w:lang w:val="en-US"/>
-              </w:rPr>
-              <w:t xml:space="preserve"> </w:t>
-            </w:r>
-            <w:proofErr w:type="spellStart"/>
-            <w:r>
-              <w:rPr>
-                <w:bCs/>
-                <w:sz w:val="20"/>
-                <w:lang w:val="en-US"/>
-              </w:rPr>
-              <w:t>los</w:t>
-            </w:r>
-            <w:proofErr w:type="spellEnd"/>
-            <w:r>
-              <w:rPr>
-                <w:bCs/>
-                <w:sz w:val="20"/>
-                <w:lang w:val="en-US"/>
+              </w:rPr>
+            </w:pPr>
+            <w:r>
+              <w:rPr>
+                <w:bCs/>
+                <w:sz w:val="20"/>
+              </w:rPr>
+              <w:t>Skyhook Earth lässt Rakete los</w:t>
+            </w:r>
+            <w:r>
+              <w:rPr>
+                <w:bCs/>
+                <w:sz w:val="20"/>
               </w:rPr>
               <w:t xml:space="preserve"> </w:t>
             </w:r>
@@ -4041,9 +3780,22 @@
               <w:rPr>
                 <w:bCs/>
                 <w:sz w:val="20"/>
-                <w:lang w:val="en-US"/>
-              </w:rPr>
-            </w:pPr>
+              </w:rPr>
+            </w:pPr>
+            <w:r>
+              <w:rPr>
+                <w:bCs/>
+                <w:sz w:val="20"/>
+              </w:rPr>
+              <w:t xml:space="preserve">Wenn der Skyhook die Rakete aufgenommen hat, </w:t>
+            </w:r>
+            <w:r>
+              <w:rPr>
+                <w:bCs/>
+                <w:sz w:val="20"/>
+              </w:rPr>
+              <w:t>lässt er sie am obersten Punkt los.</w:t>
+            </w:r>
           </w:p>
         </w:tc>
         <w:tc>
@@ -4056,10 +3808,18 @@
               <w:spacing w:before="40" w:after="40"/>
               <w:rPr>
                 <w:bCs/>
-                <w:sz w:val="20"/>
-                <w:lang w:val="en-US"/>
-              </w:rPr>
-            </w:pPr>
+                <w:sz w:val="40"/>
+                <w:szCs w:val="40"/>
+              </w:rPr>
+            </w:pPr>
+            <w:r>
+              <w:rPr>
+                <w:bCs/>
+                <w:sz w:val="40"/>
+                <w:szCs w:val="40"/>
+              </w:rPr>
+              <w:t>X</w:t>
+            </w:r>
           </w:p>
         </w:tc>
       </w:tr>
@@ -4182,6 +3942,13 @@
                 <w:sz w:val="20"/>
               </w:rPr>
             </w:pPr>
+            <w:r>
+              <w:rPr>
+                <w:bCs/>
+                <w:sz w:val="20"/>
+              </w:rPr>
+              <w:t>Der Skyhook beim Mars fängt die Rakete.</w:t>
+            </w:r>
           </w:p>
         </w:tc>
         <w:tc>
@@ -4194,9 +3961,18 @@
               <w:spacing w:before="40" w:after="40"/>
               <w:rPr>
                 <w:bCs/>
-                <w:sz w:val="20"/>
-              </w:rPr>
-            </w:pPr>
+                <w:sz w:val="40"/>
+                <w:szCs w:val="40"/>
+              </w:rPr>
+            </w:pPr>
+            <w:r>
+              <w:rPr>
+                <w:bCs/>
+                <w:sz w:val="40"/>
+                <w:szCs w:val="40"/>
+              </w:rPr>
+              <w:t>X</w:t>
+            </w:r>
           </w:p>
         </w:tc>
       </w:tr>
@@ -4319,6 +4095,13 @@
                 <w:sz w:val="20"/>
               </w:rPr>
             </w:pPr>
+            <w:r>
+              <w:rPr>
+                <w:bCs/>
+                <w:sz w:val="20"/>
+              </w:rPr>
+              <w:t>Die beiden Skyhooke drehen sich schneller wenn eine Rakete aufgefangen wurde und langsamer wenn sie weggeschleudert wurde.</w:t>
+            </w:r>
           </w:p>
         </w:tc>
         <w:tc>
@@ -4331,9 +4114,18 @@
               <w:spacing w:before="40" w:after="40"/>
               <w:rPr>
                 <w:bCs/>
-                <w:sz w:val="20"/>
-              </w:rPr>
-            </w:pPr>
+                <w:sz w:val="40"/>
+                <w:szCs w:val="40"/>
+              </w:rPr>
+            </w:pPr>
+            <w:r>
+              <w:rPr>
+                <w:bCs/>
+                <w:sz w:val="40"/>
+                <w:szCs w:val="40"/>
+              </w:rPr>
+              <w:t>X</w:t>
+            </w:r>
           </w:p>
         </w:tc>
       </w:tr>
@@ -4353,23 +4145,13 @@
                 <w:sz w:val="20"/>
               </w:rPr>
             </w:pPr>
-            <w:proofErr w:type="spellStart"/>
-            <w:r>
-              <w:rPr>
-                <w:b/>
-                <w:bCs/>
-                <w:sz w:val="20"/>
-              </w:rPr>
-              <w:t>Postcondition</w:t>
-            </w:r>
-            <w:proofErr w:type="spellEnd"/>
-            <w:r>
-              <w:rPr>
-                <w:b/>
-                <w:bCs/>
-                <w:sz w:val="20"/>
-              </w:rPr>
-              <w:t>:</w:t>
+            <w:r>
+              <w:rPr>
+                <w:b/>
+                <w:bCs/>
+                <w:sz w:val="20"/>
+              </w:rPr>
+              <w:t>Postcondition:</w:t>
             </w:r>
             <w:r>
               <w:rPr>
@@ -4408,23 +4190,13 @@
                 <w:sz w:val="20"/>
               </w:rPr>
             </w:pPr>
-            <w:proofErr w:type="spellStart"/>
-            <w:r>
-              <w:rPr>
-                <w:b/>
-                <w:bCs/>
-                <w:sz w:val="20"/>
-              </w:rPr>
-              <w:t>Postcondition</w:t>
-            </w:r>
-            <w:proofErr w:type="spellEnd"/>
-            <w:r>
-              <w:rPr>
-                <w:b/>
-                <w:bCs/>
-                <w:sz w:val="20"/>
-              </w:rPr>
-              <w:t>:</w:t>
+            <w:r>
+              <w:rPr>
+                <w:b/>
+                <w:bCs/>
+                <w:sz w:val="20"/>
+              </w:rPr>
+              <w:t>Postcondition:</w:t>
             </w:r>
             <w:r>
               <w:rPr>
@@ -4522,48 +4294,22 @@
             </w:r>
           </w:p>
           <w:p>
-            <w:r>
-              <w:rPr>
-                <w:bCs/>
-                <w:i/>
-                <w:iCs/>
-                <w:color w:val="7030A0"/>
-              </w:rPr>
-              <w:t>(</w:t>
-            </w:r>
-            <w:r>
-              <w:rPr>
-                <w:i/>
-                <w:iCs/>
-                <w:color w:val="7030A0"/>
-              </w:rPr>
-              <w:t xml:space="preserve">Tester beurteilt Testbeschrieb nach erfolgter Ausführung. </w:t>
-            </w:r>
-            <w:r>
-              <w:rPr>
-                <w:i/>
-                <w:iCs/>
-                <w:color w:val="7030A0"/>
-              </w:rPr>
-              <w:br/>
-              <w:t xml:space="preserve">Fehler in der Beschreibung? </w:t>
-            </w:r>
-            <w:r>
-              <w:rPr>
-                <w:i/>
-                <w:iCs/>
-                <w:color w:val="7030A0"/>
-              </w:rPr>
-              <w:br/>
-              <w:t>Fehler im Protokoll?)</w:t>
-            </w:r>
-            <w:r>
-              <w:rPr>
-                <w:i/>
-                <w:iCs/>
-                <w:color w:val="7030A0"/>
-              </w:rPr>
-              <w:br/>
+            <w:pPr>
+              <w:rPr>
+                <w:bCs/>
+              </w:rPr>
+            </w:pPr>
+            <w:r>
+              <w:rPr>
+                <w:bCs/>
+              </w:rPr>
+              <w:t>Das</w:t>
+            </w:r>
+            <w:r>
+              <w:rPr>
+                <w:bCs/>
+              </w:rPr>
+              <w:t xml:space="preserve"> Programm ist zu manchen Zeitpunkten nicht funktionell. Wenn es dann aber funktioniert, tut es das, was es sollte. Das Testprotokoll wahr einfach zu verstehen und korrekt. Nur bei der letzten Testgruppe war ich anfangs verwirrt, da von mir keine Eingabe verlangt wurde.</w:t>
             </w:r>
           </w:p>
         </w:tc>
@@ -4576,13 +4322,8 @@
       </w:pPr>
       <w:bookmarkStart w:id="12" w:name="_Toc441971812"/>
       <w:bookmarkStart w:id="13" w:name="_Toc276541767"/>
-      <w:proofErr w:type="spellStart"/>
       <w:r>
-        <w:t>Sign</w:t>
-      </w:r>
-      <w:proofErr w:type="spellEnd"/>
-      <w:r>
-        <w:t>-Off</w:t>
+        <w:t>Sign-Off</w:t>
       </w:r>
       <w:bookmarkEnd w:id="12"/>
       <w:bookmarkEnd w:id="13"/>
@@ -4632,30 +4373,6 @@
           </w:p>
           <w:p>
             <w:pPr>
-              <w:rPr>
-                <w:color w:val="7030A0"/>
-              </w:rPr>
-            </w:pPr>
-            <w:r>
-              <w:rPr>
-                <w:bCs/>
-                <w:i/>
-                <w:iCs/>
-                <w:color w:val="7030A0"/>
-              </w:rPr>
-              <w:t>(</w:t>
-            </w:r>
-            <w:r>
-              <w:rPr>
-                <w:i/>
-                <w:iCs/>
-                <w:color w:val="7030A0"/>
-              </w:rPr>
-              <w:t>Alle nicht mit OK markierten Testfälle hier auflisten und etwaige Beobachtungen und/oder Bemerkungen notieren, damit der Entwickler Anhaltspunkte zur Verbesserung erhält.)</w:t>
-            </w:r>
-          </w:p>
-          <w:p>
-            <w:pPr>
               <w:numPr>
                 <w:ilvl w:val="0"/>
                 <w:numId w:val="20"/>
@@ -4670,10 +4387,23 @@
               <w:ind w:left="720"/>
             </w:pPr>
             <w:r>
-              <w:t>Test-Case _ Trace _</w:t>
+              <w:t xml:space="preserve">Test-Case </w:t>
+            </w:r>
+            <w:r>
+              <w:t>B,</w:t>
+            </w:r>
+            <w:r>
+              <w:t xml:space="preserve"> Trace </w:t>
+            </w:r>
+            <w:r>
+              <w:t>1</w:t>
             </w:r>
             <w:r>
               <w:t>:</w:t>
+            </w:r>
+            <w:r>
+              <w:br/>
+              <w:t>Manchmal wird die Rackete nicht vom Skyhook bei der Erde aufgenommen, sondern die Rakete kehrt zurück zur Erde und zittert dort auf der Stelle.</w:t>
             </w:r>
           </w:p>
           <w:p>
@@ -4758,81 +4488,67 @@
                 <w:sz w:val="28"/>
                 <w:szCs w:val="28"/>
               </w:rPr>
-              <w:t>()</w:t>
-            </w:r>
-            <w:r>
-              <w:tab/>
-              <w:t xml:space="preserve">wird eingeschränkt abgenommen (Mängel siehe oben). </w:t>
-            </w:r>
-            <w:r>
-              <w:br/>
-            </w:r>
-            <w:r>
-              <w:tab/>
-              <w:t xml:space="preserve">Der Test wird </w:t>
-            </w:r>
-            <w:r>
-              <w:rPr>
-                <w:b/>
-              </w:rPr>
-              <w:t>trotzdem als erfolgreich</w:t>
-            </w:r>
-            <w:r>
-              <w:t xml:space="preserve"> abgenommen erklärt.</w:t>
-            </w:r>
-          </w:p>
-          <w:p/>
-          <w:p>
+              <w:t>(</w:t>
+            </w:r>
             <w:r>
               <w:rPr>
                 <w:color w:val="008000"/>
                 <w:sz w:val="28"/>
                 <w:szCs w:val="28"/>
               </w:rPr>
-              <w:t>()</w:t>
-            </w:r>
-            <w:r>
-              <w:tab/>
-              <w:t xml:space="preserve">wird </w:t>
-            </w:r>
-            <w:r>
-              <w:rPr>
-                <w:b/>
-              </w:rPr>
-              <w:t>nicht</w:t>
-            </w:r>
-            <w:r>
-              <w:t xml:space="preserve"> abgenommen (aufgetretene Mängel siehe oben)</w:t>
-            </w:r>
-          </w:p>
-          <w:p/>
-          <w:p>
-            <w:r>
-              <w:t>Bis zum angegebenen Zeitpunkt werden alle oben beschriebenen Mängel beseitigt.</w:t>
-            </w:r>
-          </w:p>
-          <w:p>
-            <w:pPr>
-              <w:rPr>
-                <w:color w:val="008000"/>
-              </w:rPr>
-            </w:pPr>
+              <w:t>X</w:t>
+            </w:r>
             <w:r>
               <w:rPr>
                 <w:color w:val="008000"/>
                 <w:sz w:val="28"/>
                 <w:szCs w:val="28"/>
               </w:rPr>
+              <w:t>)</w:t>
+            </w:r>
+            <w:r>
+              <w:tab/>
+              <w:t xml:space="preserve">wird eingeschränkt abgenommen (Mängel siehe oben). </w:t>
+            </w:r>
+            <w:r>
+              <w:br/>
+            </w:r>
+            <w:r>
+              <w:tab/>
+              <w:t xml:space="preserve">Der Test wird </w:t>
+            </w:r>
+            <w:r>
+              <w:rPr>
+                <w:b/>
+              </w:rPr>
+              <w:t>trotzdem als erfolgreich</w:t>
+            </w:r>
+            <w:r>
+              <w:t xml:space="preserve"> abgenommen erklärt.</w:t>
+            </w:r>
+          </w:p>
+          <w:p/>
+          <w:p>
+            <w:r>
+              <w:rPr>
+                <w:color w:val="008000"/>
+                <w:sz w:val="28"/>
+                <w:szCs w:val="28"/>
+              </w:rPr>
               <w:t>()</w:t>
             </w:r>
             <w:r>
-              <w:rPr>
-                <w:color w:val="008000"/>
-              </w:rPr>
               <w:tab/>
-            </w:r>
-            <w:r>
-              <w:t xml:space="preserve">Datum: </w:t>
+              <w:t xml:space="preserve">wird </w:t>
+            </w:r>
+            <w:r>
+              <w:rPr>
+                <w:b/>
+              </w:rPr>
+              <w:t>nicht</w:t>
+            </w:r>
+            <w:r>
+              <w:t xml:space="preserve"> abgenommen (aufgetretene Mängel siehe oben)</w:t>
             </w:r>
           </w:p>
           <w:p>
@@ -4877,6 +4593,31 @@
               <w:rPr>
                 <w:b/>
                 <w:bCs/>
+                <w:color w:val="008000"/>
+              </w:rPr>
+              <w:t>Ja (</w:t>
+            </w:r>
+            <w:r>
+              <w:rPr>
+                <w:b/>
+                <w:bCs/>
+                <w:color w:val="008000"/>
+              </w:rPr>
+              <w:t>X</w:t>
+            </w:r>
+            <w:r>
+              <w:rPr>
+                <w:b/>
+                <w:bCs/>
+                <w:color w:val="008000"/>
+              </w:rPr>
+              <w:t>)</w:t>
+            </w:r>
+            <w:r>
+              <w:rPr>
+                <w:b/>
+                <w:bCs/>
+                <w:color w:val="008000"/>
               </w:rPr>
               <w:tab/>
             </w:r>
@@ -4884,22 +4625,15 @@
               <w:rPr>
                 <w:b/>
                 <w:bCs/>
+                <w:color w:val="008000"/>
               </w:rPr>
               <w:tab/>
-            </w:r>
-            <w:r>
-              <w:rPr>
-                <w:b/>
-                <w:bCs/>
-                <w:color w:val="008000"/>
-              </w:rPr>
-              <w:t>Ja ()</w:t>
-            </w:r>
-            <w:r>
-              <w:rPr>
-                <w:b/>
-                <w:bCs/>
-                <w:color w:val="008000"/>
+              <w:t>Nein ( )</w:t>
+            </w:r>
+            <w:r>
+              <w:rPr>
+                <w:b/>
+                <w:bCs/>
               </w:rPr>
               <w:tab/>
             </w:r>
@@ -4907,144 +4641,145 @@
               <w:rPr>
                 <w:b/>
                 <w:bCs/>
-                <w:color w:val="008000"/>
               </w:rPr>
               <w:tab/>
-              <w:t xml:space="preserve">Nein </w:t>
-            </w:r>
-            <w:proofErr w:type="gramStart"/>
-            <w:r>
-              <w:rPr>
-                <w:b/>
-                <w:bCs/>
-                <w:color w:val="008000"/>
-              </w:rPr>
-              <w:t>( )</w:t>
-            </w:r>
-            <w:proofErr w:type="gramEnd"/>
-            <w:r>
-              <w:rPr>
-                <w:b/>
-                <w:bCs/>
-              </w:rPr>
-              <w:tab/>
-            </w:r>
-            <w:r>
-              <w:rPr>
-                <w:b/>
-                <w:bCs/>
-              </w:rPr>
-              <w:tab/>
-              <w:t>Unterschrift (Datum, Name</w:t>
-            </w:r>
-            <w:r>
+              <w:t>Unterschrift (</w:t>
+            </w:r>
+            <w:r>
+              <w:rPr>
+                <w:b/>
+                <w:bCs/>
+              </w:rPr>
+              <w:t>01.02</w:t>
+            </w:r>
+            <w:r>
+              <w:rPr>
+                <w:b/>
+                <w:bCs/>
+              </w:rPr>
+              <w:t xml:space="preserve">, </w:t>
+            </w:r>
+            <w:r>
+              <w:rPr>
+                <w:b/>
+                <w:bCs/>
+              </w:rPr>
+              <w:t xml:space="preserve">Simon Schreiber </w:t>
+            </w:r>
+            <w:r>
+              <w:rPr>
+                <w:b/>
+                <w:bCs/>
+              </w:rPr>
+              <w:t>)</w:t>
+            </w:r>
+          </w:p>
+          <w:p>
+            <w:pPr>
+              <w:rPr>
+                <w:b/>
+                <w:bCs/>
+              </w:rPr>
+            </w:pPr>
+          </w:p>
+          <w:p>
+            <w:pPr>
               <w:rPr>
                 <w:i/>
                 <w:iCs/>
               </w:rPr>
-              <w:t xml:space="preserve"> Tester)</w:t>
-            </w:r>
-            <w:r>
-              <w:rPr>
-                <w:b/>
-                <w:bCs/>
+            </w:pPr>
+            <w:r>
+              <w:rPr>
+                <w:b/>
+                <w:bCs/>
+                <w:color w:val="008000"/>
+              </w:rPr>
+              <w:t>Ja (</w:t>
+            </w:r>
+            <w:r>
+              <w:rPr>
+                <w:b/>
+                <w:bCs/>
+                <w:color w:val="008000"/>
+              </w:rPr>
+              <w:t>X</w:t>
+            </w:r>
+            <w:r>
+              <w:rPr>
+                <w:b/>
+                <w:bCs/>
+                <w:color w:val="008000"/>
               </w:rPr>
               <w:t>)</w:t>
             </w:r>
-          </w:p>
-          <w:p>
-            <w:pPr>
-              <w:rPr>
-                <w:b/>
-                <w:bCs/>
-              </w:rPr>
-            </w:pPr>
-          </w:p>
-          <w:p>
-            <w:pPr>
+            <w:r>
+              <w:rPr>
+                <w:b/>
+                <w:bCs/>
+                <w:color w:val="008000"/>
+              </w:rPr>
+              <w:tab/>
+            </w:r>
+            <w:r>
+              <w:rPr>
+                <w:b/>
+                <w:bCs/>
+                <w:color w:val="008000"/>
+              </w:rPr>
+              <w:tab/>
+              <w:t>Nein ( )</w:t>
+            </w:r>
+            <w:r>
+              <w:rPr>
+                <w:b/>
+                <w:bCs/>
+              </w:rPr>
+              <w:tab/>
+            </w:r>
+            <w:r>
+              <w:rPr>
+                <w:b/>
+                <w:bCs/>
+              </w:rPr>
+              <w:tab/>
+              <w:t>Unterschrift (</w:t>
+            </w:r>
+            <w:r>
+              <w:rPr>
+                <w:b/>
+                <w:bCs/>
+              </w:rPr>
+              <w:t>01.02</w:t>
+            </w:r>
+            <w:r>
+              <w:rPr>
+                <w:b/>
+                <w:bCs/>
+              </w:rPr>
+              <w:t xml:space="preserve">, </w:t>
+            </w:r>
+            <w:r>
+              <w:rPr>
+                <w:b/>
+                <w:bCs/>
+              </w:rPr>
+              <w:t xml:space="preserve">Daniel Furrer </w:t>
+            </w:r>
+            <w:r>
               <w:rPr>
                 <w:i/>
                 <w:iCs/>
               </w:rPr>
-            </w:pPr>
-            <w:r>
-              <w:rPr>
-                <w:b/>
-                <w:bCs/>
-              </w:rPr>
-              <w:tab/>
-            </w:r>
-            <w:r>
-              <w:rPr>
-                <w:b/>
-                <w:bCs/>
-              </w:rPr>
-              <w:tab/>
-            </w:r>
-            <w:r>
-              <w:rPr>
-                <w:b/>
-                <w:bCs/>
-                <w:color w:val="008000"/>
-              </w:rPr>
-              <w:t>Ja ()</w:t>
-            </w:r>
-            <w:r>
-              <w:rPr>
-                <w:b/>
-                <w:bCs/>
-                <w:color w:val="008000"/>
-              </w:rPr>
-              <w:tab/>
-            </w:r>
-            <w:r>
-              <w:rPr>
-                <w:b/>
-                <w:bCs/>
-                <w:color w:val="008000"/>
-              </w:rPr>
-              <w:tab/>
-              <w:t xml:space="preserve">Nein </w:t>
-            </w:r>
-            <w:proofErr w:type="gramStart"/>
-            <w:r>
-              <w:rPr>
-                <w:b/>
-                <w:bCs/>
-                <w:color w:val="008000"/>
-              </w:rPr>
-              <w:t>( )</w:t>
-            </w:r>
-            <w:proofErr w:type="gramEnd"/>
-            <w:r>
-              <w:rPr>
-                <w:b/>
-                <w:bCs/>
-              </w:rPr>
-              <w:tab/>
-            </w:r>
-            <w:r>
-              <w:rPr>
-                <w:b/>
-                <w:bCs/>
-              </w:rPr>
-              <w:tab/>
-              <w:t>Unterschrift (Datum, Name</w:t>
-            </w:r>
-            <w:r>
+              <w:t>)</w:t>
+            </w:r>
+          </w:p>
+          <w:p>
+            <w:pPr>
               <w:rPr>
                 <w:i/>
                 <w:iCs/>
               </w:rPr>
-              <w:t xml:space="preserve"> Autor)</w:t>
-            </w:r>
-          </w:p>
-          <w:p>
-            <w:pPr>
-              <w:rPr>
-                <w:i/>
-                <w:iCs/>
-              </w:rPr>
             </w:pPr>
           </w:p>
           <w:p>
@@ -5085,6 +4820,14 @@
                 <w:bCs/>
                 <w:color w:val="008000"/>
               </w:rPr>
+              <w:t>Ja ()</w:t>
+            </w:r>
+            <w:r>
+              <w:rPr>
+                <w:b/>
+                <w:bCs/>
+                <w:color w:val="008000"/>
+              </w:rPr>
               <w:tab/>
             </w:r>
             <w:r>
@@ -5094,42 +4837,8 @@
                 <w:color w:val="008000"/>
               </w:rPr>
               <w:tab/>
-            </w:r>
-            <w:r>
-              <w:rPr>
-                <w:b/>
-                <w:bCs/>
-                <w:color w:val="008000"/>
-              </w:rPr>
-              <w:t>Ja ()</w:t>
-            </w:r>
-            <w:r>
-              <w:rPr>
-                <w:b/>
-                <w:bCs/>
-                <w:color w:val="008000"/>
-              </w:rPr>
-              <w:tab/>
-            </w:r>
-            <w:r>
-              <w:rPr>
-                <w:b/>
-                <w:bCs/>
-                <w:color w:val="008000"/>
-              </w:rPr>
-              <w:tab/>
-              <w:t xml:space="preserve">Nein </w:t>
-            </w:r>
-            <w:proofErr w:type="gramStart"/>
-            <w:r>
-              <w:rPr>
-                <w:b/>
-                <w:bCs/>
-                <w:color w:val="008000"/>
-              </w:rPr>
-              <w:t>( )</w:t>
-            </w:r>
-            <w:proofErr w:type="gramEnd"/>
+              <w:t>Nein ( )</w:t>
+            </w:r>
             <w:r>
               <w:rPr>
                 <w:b/>
@@ -9031,6 +8740,26 @@
 </file>
 
 <file path=customXml/item1.xml><?xml version="1.0" encoding="utf-8"?>
+<p:properties xmlns:p="http://schemas.microsoft.com/office/2006/metadata/properties" xmlns:xsi="http://www.w3.org/2001/XMLSchema-instance" xmlns:pc="http://schemas.microsoft.com/office/infopath/2007/PartnerControls">
+  <documentManagement>
+    <lcf76f155ced4ddcb4097134ff3c332f xmlns="014a21fa-8eb1-4381-98a7-0616fe71dd84">
+      <Terms xmlns="http://schemas.microsoft.com/office/infopath/2007/PartnerControls"/>
+    </lcf76f155ced4ddcb4097134ff3c332f>
+    <TaxCatchAll xmlns="6023e818-e3cd-45a0-82bd-e30eacd270c7" xsi:nil="true"/>
+  </documentManagement>
+</p:properties>
+</file>
+
+<file path=customXml/item2.xml><?xml version="1.0" encoding="utf-8"?>
+<?mso-contentType ?>
+<FormTemplates xmlns="http://schemas.microsoft.com/sharepoint/v3/contenttype/forms">
+  <Display>DocumentLibraryForm</Display>
+  <Edit>DocumentLibraryForm</Edit>
+  <New>DocumentLibraryForm</New>
+</FormTemplates>
+</file>
+
+<file path=customXml/item3.xml><?xml version="1.0" encoding="utf-8"?>
 <ct:contentTypeSchema xmlns:ct="http://schemas.microsoft.com/office/2006/metadata/contentType" xmlns:ma="http://schemas.microsoft.com/office/2006/metadata/properties/metaAttributes" ct:_="" ma:_="" ma:contentTypeName="Document" ma:contentTypeID="0x01010055BA8EF4C384BD469ED8C16E61595DB2" ma:contentTypeVersion="12" ma:contentTypeDescription="Create a new document." ma:contentTypeScope="" ma:versionID="56feeb5a34d0a1a39e248fac01985b1c">
   <xsd:schema xmlns:xsd="http://www.w3.org/2001/XMLSchema" xmlns:xs="http://www.w3.org/2001/XMLSchema" xmlns:p="http://schemas.microsoft.com/office/2006/metadata/properties" xmlns:ns2="014a21fa-8eb1-4381-98a7-0616fe71dd84" xmlns:ns3="6023e818-e3cd-45a0-82bd-e30eacd270c7" targetNamespace="http://schemas.microsoft.com/office/2006/metadata/properties" ma:root="true" ma:fieldsID="dd9f1adddbf2612249c27d9d6e1d35b3" ns2:_="" ns3:_="">
     <xsd:import namespace="014a21fa-8eb1-4381-98a7-0616fe71dd84"/>
@@ -9247,27 +8976,26 @@
 </ct:contentTypeSchema>
 </file>
 
-<file path=customXml/item2.xml><?xml version="1.0" encoding="utf-8"?>
-<?mso-contentType ?>
-<FormTemplates xmlns="http://schemas.microsoft.com/sharepoint/v3/contenttype/forms">
-  <Display>DocumentLibraryForm</Display>
-  <Edit>DocumentLibraryForm</Edit>
-  <New>DocumentLibraryForm</New>
-</FormTemplates>
+<file path=customXml/itemProps1.xml><?xml version="1.0" encoding="utf-8"?>
+<ds:datastoreItem xmlns:ds="http://schemas.openxmlformats.org/officeDocument/2006/customXml" ds:itemID="{9A5461E6-39B5-4364-9ED3-421297436796}">
+  <ds:schemaRefs>
+    <ds:schemaRef ds:uri="http://schemas.microsoft.com/office/2006/metadata/properties"/>
+    <ds:schemaRef ds:uri="http://schemas.microsoft.com/office/infopath/2007/PartnerControls"/>
+    <ds:schemaRef ds:uri="014a21fa-8eb1-4381-98a7-0616fe71dd84"/>
+    <ds:schemaRef ds:uri="6023e818-e3cd-45a0-82bd-e30eacd270c7"/>
+  </ds:schemaRefs>
+</ds:datastoreItem>
 </file>
 
-<file path=customXml/item3.xml><?xml version="1.0" encoding="utf-8"?>
-<p:properties xmlns:p="http://schemas.microsoft.com/office/2006/metadata/properties" xmlns:xsi="http://www.w3.org/2001/XMLSchema-instance" xmlns:pc="http://schemas.microsoft.com/office/infopath/2007/PartnerControls">
-  <documentManagement>
-    <lcf76f155ced4ddcb4097134ff3c332f xmlns="014a21fa-8eb1-4381-98a7-0616fe71dd84">
-      <Terms xmlns="http://schemas.microsoft.com/office/infopath/2007/PartnerControls"/>
-    </lcf76f155ced4ddcb4097134ff3c332f>
-    <TaxCatchAll xmlns="6023e818-e3cd-45a0-82bd-e30eacd270c7" xsi:nil="true"/>
-  </documentManagement>
-</p:properties>
+<file path=customXml/itemProps2.xml><?xml version="1.0" encoding="utf-8"?>
+<ds:datastoreItem xmlns:ds="http://schemas.openxmlformats.org/officeDocument/2006/customXml" ds:itemID="{1BDD6C84-A3A8-4ABB-BD9E-EA23861F93E2}">
+  <ds:schemaRefs>
+    <ds:schemaRef ds:uri="http://schemas.microsoft.com/sharepoint/v3/contenttype/forms"/>
+  </ds:schemaRefs>
+</ds:datastoreItem>
 </file>
 
-<file path=customXml/itemProps1.xml><?xml version="1.0" encoding="utf-8"?>
+<file path=customXml/itemProps3.xml><?xml version="1.0" encoding="utf-8"?>
 <ds:datastoreItem xmlns:ds="http://schemas.openxmlformats.org/officeDocument/2006/customXml" ds:itemID="{C0AC054C-7367-47C6-8F4D-8DE654D23EE6}">
   <ds:schemaRefs>
     <ds:schemaRef ds:uri="http://schemas.microsoft.com/office/2006/metadata/contentType"/>
@@ -9284,23 +9012,4 @@
     <ds:schemaRef ds:uri="http://schemas.microsoft.com/internal/obd"/>
   </ds:schemaRefs>
 </ds:datastoreItem>
-</file>
-
-<file path=customXml/itemProps2.xml><?xml version="1.0" encoding="utf-8"?>
-<ds:datastoreItem xmlns:ds="http://schemas.openxmlformats.org/officeDocument/2006/customXml" ds:itemID="{1BDD6C84-A3A8-4ABB-BD9E-EA23861F93E2}">
-  <ds:schemaRefs>
-    <ds:schemaRef ds:uri="http://schemas.microsoft.com/sharepoint/v3/contenttype/forms"/>
-  </ds:schemaRefs>
-</ds:datastoreItem>
-</file>
-
-<file path=customXml/itemProps3.xml><?xml version="1.0" encoding="utf-8"?>
-<ds:datastoreItem xmlns:ds="http://schemas.openxmlformats.org/officeDocument/2006/customXml" ds:itemID="{9A5461E6-39B5-4364-9ED3-421297436796}">
-  <ds:schemaRefs>
-    <ds:schemaRef ds:uri="http://schemas.microsoft.com/office/2006/metadata/properties"/>
-    <ds:schemaRef ds:uri="http://schemas.microsoft.com/office/infopath/2007/PartnerControls"/>
-    <ds:schemaRef ds:uri="014a21fa-8eb1-4381-98a7-0616fe71dd84"/>
-    <ds:schemaRef ds:uri="6023e818-e3cd-45a0-82bd-e30eacd270c7"/>
-  </ds:schemaRefs>
-</ds:datastoreItem>
 </file>
</xml_diff>